<commit_message>
- Atualização do dicionário de dados do ERS.
</commit_message>
<xml_diff>
--- a/Documentação/Especificação de Requisitos de Software/ERS.docx
+++ b/Documentação/Especificação de Requisitos de Software/ERS.docx
@@ -578,10 +578,10 @@
         </w:docPartObj>
       </w:sdtPr>
       <w:sdtContent>
-        <w:bookmarkStart w:id="8" w:name="_Toc230283567" w:displacedByCustomXml="prev"/>
-        <w:bookmarkStart w:id="9" w:name="_Toc225762289" w:displacedByCustomXml="prev"/>
-        <w:bookmarkStart w:id="10" w:name="_Toc226113723" w:displacedByCustomXml="prev"/>
-        <w:bookmarkStart w:id="11" w:name="_Toc229123396" w:displacedByCustomXml="prev"/>
+        <w:bookmarkStart w:id="8" w:name="_Toc229123396" w:displacedByCustomXml="prev"/>
+        <w:bookmarkStart w:id="9" w:name="_Toc226113723" w:displacedByCustomXml="prev"/>
+        <w:bookmarkStart w:id="10" w:name="_Toc225762289" w:displacedByCustomXml="prev"/>
+        <w:bookmarkStart w:id="11" w:name="_Toc230283567" w:displacedByCustomXml="prev"/>
         <w:p>
           <w:pPr>
             <w:pStyle w:val="Ttulo1"/>
@@ -8100,7 +8100,7 @@
               <w:rPr>
                 <w:lang w:val="pt-BR"/>
               </w:rPr>
-              <w:t>Traffic Simulator</w:t>
+              <w:t>TrafficSimulator</w:t>
             </w:r>
           </w:p>
         </w:tc>
@@ -8124,6 +8124,7 @@
               <w:rPr>
                 <w:b w:val="0"/>
                 <w:i/>
+                <w:lang w:val="pt-BR"/>
               </w:rPr>
             </w:pPr>
             <w:r>
@@ -8132,7 +8133,7 @@
                 <w:i/>
                 <w:lang w:val="pt-BR"/>
               </w:rPr>
-              <w:t>Descrição aqui.</w:t>
+              <w:t>Classe responsável pelo sistema lógico da simulação.</w:t>
             </w:r>
           </w:p>
         </w:tc>
@@ -8221,7 +8222,22 @@
               <w:spacing w:before="80"/>
               <w:outlineLvl w:val="4"/>
               <w:cnfStyle w:val="000000010000"/>
+              <w:rPr>
+                <w:lang w:val="pt-BR"/>
+              </w:rPr>
             </w:pPr>
+            <w:r>
+              <w:rPr>
+                <w:lang w:val="pt-BR"/>
+              </w:rPr>
+              <w:t>Tempo de espera entre duas iteraç</w:t>
+            </w:r>
+            <w:r>
+              <w:rPr>
+                <w:lang w:val="pt-BR"/>
+              </w:rPr>
+              <w:t>ões da simulação.</w:t>
+            </w:r>
           </w:p>
         </w:tc>
       </w:tr>
@@ -8259,7 +8275,22 @@
               <w:spacing w:before="80"/>
               <w:outlineLvl w:val="4"/>
               <w:cnfStyle w:val="000000100000"/>
+              <w:rPr>
+                <w:lang w:val="pt-BR"/>
+              </w:rPr>
             </w:pPr>
+            <w:r>
+              <w:rPr>
+                <w:lang w:val="pt-BR"/>
+              </w:rPr>
+              <w:t>Distância de segurança padrão entre dois ve</w:t>
+            </w:r>
+            <w:r>
+              <w:rPr>
+                <w:lang w:val="pt-BR"/>
+              </w:rPr>
+              <w:t>ículos.</w:t>
+            </w:r>
           </w:p>
         </w:tc>
       </w:tr>
@@ -8297,7 +8328,34 @@
               <w:spacing w:before="80"/>
               <w:outlineLvl w:val="4"/>
               <w:cnfStyle w:val="000000010000"/>
+              <w:rPr>
+                <w:lang w:val="pt-BR"/>
+              </w:rPr>
             </w:pPr>
+            <w:r>
+              <w:rPr>
+                <w:lang w:val="pt-BR"/>
+              </w:rPr>
+              <w:t xml:space="preserve">Conjunto de </w:t>
+            </w:r>
+            <w:r>
+              <w:rPr>
+                <w:lang w:val="pt-BR"/>
+              </w:rPr>
+              <w:t>objetos MapEdge</w:t>
+            </w:r>
+            <w:r>
+              <w:rPr>
+                <w:lang w:val="pt-BR"/>
+              </w:rPr>
+              <w:t xml:space="preserve"> do mapa criado pelo usu</w:t>
+            </w:r>
+            <w:r>
+              <w:rPr>
+                <w:lang w:val="pt-BR"/>
+              </w:rPr>
+              <w:t>ário.</w:t>
+            </w:r>
           </w:p>
         </w:tc>
       </w:tr>
@@ -8335,7 +8393,34 @@
               <w:spacing w:before="80"/>
               <w:outlineLvl w:val="4"/>
               <w:cnfStyle w:val="000000100000"/>
+              <w:rPr>
+                <w:lang w:val="pt-BR"/>
+              </w:rPr>
             </w:pPr>
+            <w:r>
+              <w:rPr>
+                <w:lang w:val="pt-BR"/>
+              </w:rPr>
+              <w:t xml:space="preserve">Conjunto de </w:t>
+            </w:r>
+            <w:r>
+              <w:rPr>
+                <w:lang w:val="pt-BR"/>
+              </w:rPr>
+              <w:t>objetos MapNode</w:t>
+            </w:r>
+            <w:r>
+              <w:rPr>
+                <w:lang w:val="pt-BR"/>
+              </w:rPr>
+              <w:t xml:space="preserve"> do mapa criado pelo usu</w:t>
+            </w:r>
+            <w:r>
+              <w:rPr>
+                <w:lang w:val="pt-BR"/>
+              </w:rPr>
+              <w:t>ário.</w:t>
+            </w:r>
           </w:p>
         </w:tc>
       </w:tr>
@@ -8344,6 +8429,9 @@
       <w:pPr>
         <w:pStyle w:val="Ttulo5"/>
         <w:spacing w:before="80"/>
+        <w:rPr>
+          <w:lang w:val="pt-BR"/>
+        </w:rPr>
       </w:pPr>
     </w:p>
     <w:tbl>
@@ -8379,7 +8467,6 @@
               <w:rPr>
                 <w:lang w:val="pt-BR"/>
               </w:rPr>
-              <w:lastRenderedPageBreak/>
               <w:t>TenApp</w:t>
             </w:r>
           </w:p>
@@ -8404,6 +8491,7 @@
               <w:rPr>
                 <w:b w:val="0"/>
                 <w:i/>
+                <w:lang w:val="pt-BR"/>
               </w:rPr>
             </w:pPr>
             <w:r>
@@ -8412,7 +8500,31 @@
                 <w:i/>
                 <w:lang w:val="pt-BR"/>
               </w:rPr>
-              <w:t>Descrição aqui.</w:t>
+              <w:t>C</w:t>
+            </w:r>
+            <w:r>
+              <w:rPr>
+                <w:b w:val="0"/>
+                <w:i/>
+                <w:lang w:val="pt-BR"/>
+              </w:rPr>
+              <w:t>lasse base</w:t>
+            </w:r>
+            <w:r>
+              <w:rPr>
+                <w:b w:val="0"/>
+                <w:i/>
+                <w:lang w:val="pt-BR"/>
+              </w:rPr>
+              <w:t xml:space="preserve"> do aplicativo, </w:t>
+            </w:r>
+            <w:r>
+              <w:rPr>
+                <w:b w:val="0"/>
+                <w:i/>
+                <w:lang w:val="pt-BR"/>
+              </w:rPr>
+              <w:t>que comporta os principais objetos do programa.</w:t>
             </w:r>
           </w:p>
         </w:tc>
@@ -8501,7 +8613,16 @@
               <w:spacing w:before="80"/>
               <w:outlineLvl w:val="4"/>
               <w:cnfStyle w:val="000000010000"/>
+              <w:rPr>
+                <w:lang w:val="pt-BR"/>
+              </w:rPr>
             </w:pPr>
+            <w:r>
+              <w:rPr>
+                <w:lang w:val="pt-BR"/>
+              </w:rPr>
+              <w:t>Referência ao objeto TrafficSimulator usado.</w:t>
+            </w:r>
           </w:p>
         </w:tc>
       </w:tr>
@@ -8539,7 +8660,16 @@
               <w:spacing w:before="80"/>
               <w:outlineLvl w:val="4"/>
               <w:cnfStyle w:val="000000100000"/>
+              <w:rPr>
+                <w:lang w:val="pt-BR"/>
+              </w:rPr>
             </w:pPr>
+            <w:r>
+              <w:rPr>
+                <w:lang w:val="pt-BR"/>
+              </w:rPr>
+              <w:t>Referência ao objeto FrmMain usado.</w:t>
+            </w:r>
           </w:p>
         </w:tc>
       </w:tr>
@@ -8577,7 +8707,16 @@
               <w:spacing w:before="80"/>
               <w:outlineLvl w:val="4"/>
               <w:cnfStyle w:val="000000010000"/>
+              <w:rPr>
+                <w:lang w:val="pt-BR"/>
+              </w:rPr>
             </w:pPr>
+            <w:r>
+              <w:rPr>
+                <w:lang w:val="pt-BR"/>
+              </w:rPr>
+              <w:t>Referencia ao objeto Refresher usado.</w:t>
+            </w:r>
           </w:p>
         </w:tc>
       </w:tr>
@@ -8586,6 +8725,9 @@
       <w:pPr>
         <w:pStyle w:val="Ttulo5"/>
         <w:spacing w:before="80"/>
+        <w:rPr>
+          <w:lang w:val="pt-BR"/>
+        </w:rPr>
       </w:pPr>
     </w:p>
     <w:tbl>
@@ -8645,6 +8787,7 @@
               <w:rPr>
                 <w:b w:val="0"/>
                 <w:i/>
+                <w:lang w:val="pt-BR"/>
               </w:rPr>
             </w:pPr>
             <w:r>
@@ -8653,7 +8796,7 @@
                 <w:i/>
                 <w:lang w:val="pt-BR"/>
               </w:rPr>
-              <w:t>Descrição aqui.</w:t>
+              <w:t>Classe responsável pelo gerenciamento da interface gráfica.</w:t>
             </w:r>
           </w:p>
         </w:tc>
@@ -8742,7 +8885,22 @@
               <w:spacing w:before="80"/>
               <w:outlineLvl w:val="4"/>
               <w:cnfStyle w:val="000000010000"/>
+              <w:rPr>
+                <w:lang w:val="pt-BR"/>
+              </w:rPr>
             </w:pPr>
+            <w:r>
+              <w:rPr>
+                <w:lang w:val="pt-BR"/>
+              </w:rPr>
+              <w:t>Objeto MapDrawer</w:t>
+            </w:r>
+            <w:r>
+              <w:rPr>
+                <w:lang w:val="pt-BR"/>
+              </w:rPr>
+              <w:t xml:space="preserve"> contido na interface.</w:t>
+            </w:r>
           </w:p>
         </w:tc>
       </w:tr>
@@ -8751,6 +8909,9 @@
       <w:pPr>
         <w:pStyle w:val="Ttulo5"/>
         <w:spacing w:before="80"/>
+        <w:rPr>
+          <w:lang w:val="pt-BR"/>
+        </w:rPr>
       </w:pPr>
     </w:p>
     <w:tbl>
@@ -8779,6 +8940,9 @@
               <w:spacing w:before="80"/>
               <w:jc w:val="center"/>
               <w:outlineLvl w:val="4"/>
+              <w:rPr>
+                <w:lang w:val="pt-BR"/>
+              </w:rPr>
             </w:pPr>
             <w:r>
               <w:rPr>
@@ -8807,6 +8971,7 @@
               <w:rPr>
                 <w:b w:val="0"/>
                 <w:i/>
+                <w:lang w:val="pt-BR"/>
               </w:rPr>
             </w:pPr>
             <w:r>
@@ -8815,7 +8980,71 @@
                 <w:i/>
                 <w:lang w:val="pt-BR"/>
               </w:rPr>
-              <w:t>Descrição aqui.</w:t>
+              <w:t xml:space="preserve">Classe </w:t>
+            </w:r>
+            <w:r>
+              <w:rPr>
+                <w:b w:val="0"/>
+                <w:i/>
+                <w:lang w:val="pt-BR"/>
+              </w:rPr>
+              <w:t>responsável pelo</w:t>
+            </w:r>
+            <w:r>
+              <w:rPr>
+                <w:b w:val="0"/>
+                <w:i/>
+                <w:lang w:val="pt-BR"/>
+              </w:rPr>
+              <w:t xml:space="preserve"> desenh</w:t>
+            </w:r>
+            <w:r>
+              <w:rPr>
+                <w:b w:val="0"/>
+                <w:i/>
+                <w:lang w:val="pt-BR"/>
+              </w:rPr>
+              <w:t>o</w:t>
+            </w:r>
+            <w:r>
+              <w:rPr>
+                <w:b w:val="0"/>
+                <w:i/>
+                <w:lang w:val="pt-BR"/>
+              </w:rPr>
+              <w:t xml:space="preserve"> </w:t>
+            </w:r>
+            <w:r>
+              <w:rPr>
+                <w:b w:val="0"/>
+                <w:i/>
+                <w:lang w:val="pt-BR"/>
+              </w:rPr>
+              <w:t>d</w:t>
+            </w:r>
+            <w:r>
+              <w:rPr>
+                <w:b w:val="0"/>
+                <w:i/>
+                <w:lang w:val="pt-BR"/>
+              </w:rPr>
+              <w:t xml:space="preserve">o mapa e </w:t>
+            </w:r>
+            <w:r>
+              <w:rPr>
+                <w:b w:val="0"/>
+                <w:i/>
+                <w:lang w:val="pt-BR"/>
+              </w:rPr>
+              <w:t>d</w:t>
+            </w:r>
+            <w:r>
+              <w:rPr>
+                <w:b w:val="0"/>
+                <w:i/>
+                <w:lang w:val="pt-BR"/>
+              </w:rPr>
+              <w:t>a simulação realizada pelo aplicativo.</w:t>
             </w:r>
           </w:p>
         </w:tc>
@@ -8825,6 +9054,397 @@
       <w:pPr>
         <w:pStyle w:val="Ttulo5"/>
         <w:spacing w:before="80"/>
+        <w:rPr>
+          <w:lang w:val="pt-BR"/>
+        </w:rPr>
+      </w:pPr>
+    </w:p>
+    <w:tbl>
+      <w:tblPr>
+        <w:tblStyle w:val="GradeClara-nfase1"/>
+        <w:tblW w:w="0" w:type="auto"/>
+        <w:tblInd w:w="534" w:type="dxa"/>
+        <w:tblLook w:val="0480"/>
+      </w:tblPr>
+      <w:tblGrid>
+        <w:gridCol w:w="2584"/>
+        <w:gridCol w:w="5495"/>
+      </w:tblGrid>
+      <w:tr>
+        <w:trPr>
+          <w:cnfStyle w:val="000000100000"/>
+          <w:trHeight w:val="340"/>
+        </w:trPr>
+        <w:tc>
+          <w:tcPr>
+            <w:cnfStyle w:val="001000000000"/>
+            <w:tcW w:w="8079" w:type="dxa"/>
+            <w:gridSpan w:val="2"/>
+          </w:tcPr>
+          <w:p>
+            <w:pPr>
+              <w:pStyle w:val="Ttulo5"/>
+              <w:spacing w:before="80"/>
+              <w:jc w:val="center"/>
+              <w:outlineLvl w:val="4"/>
+              <w:rPr>
+                <w:lang w:val="pt-BR"/>
+              </w:rPr>
+            </w:pPr>
+            <w:r>
+              <w:rPr>
+                <w:lang w:val="pt-BR"/>
+              </w:rPr>
+              <w:t>Refresher</w:t>
+            </w:r>
+          </w:p>
+        </w:tc>
+      </w:tr>
+      <w:tr>
+        <w:trPr>
+          <w:cnfStyle w:val="000000010000"/>
+          <w:trHeight w:val="340"/>
+        </w:trPr>
+        <w:tc>
+          <w:tcPr>
+            <w:cnfStyle w:val="001000000000"/>
+            <w:tcW w:w="8079" w:type="dxa"/>
+            <w:gridSpan w:val="2"/>
+          </w:tcPr>
+          <w:p>
+            <w:pPr>
+              <w:pStyle w:val="Ttulo5"/>
+              <w:spacing w:before="80"/>
+              <w:outlineLvl w:val="4"/>
+              <w:rPr>
+                <w:b w:val="0"/>
+                <w:i/>
+                <w:lang w:val="pt-BR"/>
+              </w:rPr>
+            </w:pPr>
+            <w:r>
+              <w:rPr>
+                <w:b w:val="0"/>
+                <w:i/>
+                <w:lang w:val="pt-BR"/>
+              </w:rPr>
+              <w:t>Classe responsável por chamar o método de redesenho do objeto MapDrawer da interface gráfica a cada período de tempo estipulado.</w:t>
+            </w:r>
+          </w:p>
+        </w:tc>
+      </w:tr>
+      <w:tr>
+        <w:trPr>
+          <w:cnfStyle w:val="000000100000"/>
+          <w:trHeight w:val="340"/>
+        </w:trPr>
+        <w:tc>
+          <w:tcPr>
+            <w:cnfStyle w:val="001000000000"/>
+            <w:tcW w:w="2584" w:type="dxa"/>
+          </w:tcPr>
+          <w:p>
+            <w:pPr>
+              <w:pStyle w:val="Ttulo5"/>
+              <w:spacing w:before="80"/>
+              <w:jc w:val="center"/>
+              <w:outlineLvl w:val="4"/>
+              <w:rPr>
+                <w:b w:val="0"/>
+                <w:lang w:val="pt-BR"/>
+              </w:rPr>
+            </w:pPr>
+            <w:r>
+              <w:rPr>
+                <w:b w:val="0"/>
+                <w:lang w:val="pt-BR"/>
+              </w:rPr>
+              <w:t>Atributos</w:t>
+            </w:r>
+          </w:p>
+        </w:tc>
+        <w:tc>
+          <w:tcPr>
+            <w:tcW w:w="5495" w:type="dxa"/>
+          </w:tcPr>
+          <w:p>
+            <w:pPr>
+              <w:pStyle w:val="Ttulo5"/>
+              <w:spacing w:before="80"/>
+              <w:jc w:val="center"/>
+              <w:outlineLvl w:val="4"/>
+              <w:cnfStyle w:val="000000100000"/>
+              <w:rPr>
+                <w:lang w:val="pt-BR"/>
+              </w:rPr>
+            </w:pPr>
+            <w:r>
+              <w:rPr>
+                <w:lang w:val="pt-BR"/>
+              </w:rPr>
+              <w:t>Descrição</w:t>
+            </w:r>
+          </w:p>
+        </w:tc>
+      </w:tr>
+      <w:tr>
+        <w:trPr>
+          <w:cnfStyle w:val="000000010000"/>
+          <w:trHeight w:val="340"/>
+        </w:trPr>
+        <w:tc>
+          <w:tcPr>
+            <w:cnfStyle w:val="001000000000"/>
+            <w:tcW w:w="2584" w:type="dxa"/>
+          </w:tcPr>
+          <w:p>
+            <w:pPr>
+              <w:pStyle w:val="Ttulo5"/>
+              <w:spacing w:before="80"/>
+              <w:outlineLvl w:val="4"/>
+              <w:rPr>
+                <w:lang w:val="pt-BR"/>
+              </w:rPr>
+            </w:pPr>
+            <w:r>
+              <w:rPr>
+                <w:lang w:val="pt-BR"/>
+              </w:rPr>
+              <w:t>delay</w:t>
+            </w:r>
+          </w:p>
+        </w:tc>
+        <w:tc>
+          <w:tcPr>
+            <w:tcW w:w="5495" w:type="dxa"/>
+          </w:tcPr>
+          <w:p>
+            <w:pPr>
+              <w:pStyle w:val="Ttulo5"/>
+              <w:spacing w:before="80"/>
+              <w:outlineLvl w:val="4"/>
+              <w:cnfStyle w:val="000000010000"/>
+              <w:rPr>
+                <w:lang w:val="pt-BR"/>
+              </w:rPr>
+            </w:pPr>
+            <w:r>
+              <w:rPr>
+                <w:lang w:val="pt-BR"/>
+              </w:rPr>
+              <w:t>Intervalo de tempo entre dois redesenhos forçados do objeto MapDrawer.</w:t>
+            </w:r>
+          </w:p>
+        </w:tc>
+      </w:tr>
+    </w:tbl>
+    <w:p>
+      <w:pPr>
+        <w:pStyle w:val="Ttulo5"/>
+        <w:spacing w:before="80"/>
+        <w:rPr>
+          <w:lang w:val="pt-BR"/>
+        </w:rPr>
+      </w:pPr>
+    </w:p>
+    <w:tbl>
+      <w:tblPr>
+        <w:tblStyle w:val="GradeClara-nfase1"/>
+        <w:tblW w:w="0" w:type="auto"/>
+        <w:tblInd w:w="534" w:type="dxa"/>
+        <w:tblLook w:val="0480"/>
+      </w:tblPr>
+      <w:tblGrid>
+        <w:gridCol w:w="2584"/>
+        <w:gridCol w:w="5495"/>
+      </w:tblGrid>
+      <w:tr>
+        <w:trPr>
+          <w:cnfStyle w:val="000000100000"/>
+          <w:trHeight w:val="340"/>
+        </w:trPr>
+        <w:tc>
+          <w:tcPr>
+            <w:cnfStyle w:val="001000000000"/>
+            <w:tcW w:w="8079" w:type="dxa"/>
+            <w:gridSpan w:val="2"/>
+          </w:tcPr>
+          <w:p>
+            <w:pPr>
+              <w:pStyle w:val="Ttulo5"/>
+              <w:spacing w:before="80"/>
+              <w:jc w:val="center"/>
+              <w:outlineLvl w:val="4"/>
+              <w:rPr>
+                <w:lang w:val="pt-BR"/>
+              </w:rPr>
+            </w:pPr>
+            <w:r>
+              <w:rPr>
+                <w:lang w:val="pt-BR"/>
+              </w:rPr>
+              <w:t>FlowNode</w:t>
+            </w:r>
+          </w:p>
+        </w:tc>
+      </w:tr>
+      <w:tr>
+        <w:trPr>
+          <w:cnfStyle w:val="000000010000"/>
+          <w:trHeight w:val="340"/>
+        </w:trPr>
+        <w:tc>
+          <w:tcPr>
+            <w:cnfStyle w:val="001000000000"/>
+            <w:tcW w:w="8079" w:type="dxa"/>
+            <w:gridSpan w:val="2"/>
+          </w:tcPr>
+          <w:p>
+            <w:pPr>
+              <w:pStyle w:val="Ttulo5"/>
+              <w:spacing w:before="80"/>
+              <w:outlineLvl w:val="4"/>
+              <w:rPr>
+                <w:b w:val="0"/>
+                <w:i/>
+                <w:lang w:val="pt-BR"/>
+              </w:rPr>
+            </w:pPr>
+            <w:r>
+              <w:rPr>
+                <w:b w:val="0"/>
+                <w:i/>
+                <w:lang w:val="pt-BR"/>
+              </w:rPr>
+              <w:t>Classe especializada de MapNode, referente aos nós a partir dos quais veículos serão criados na simulação.</w:t>
+            </w:r>
+          </w:p>
+        </w:tc>
+      </w:tr>
+      <w:tr>
+        <w:trPr>
+          <w:cnfStyle w:val="000000100000"/>
+          <w:trHeight w:val="340"/>
+        </w:trPr>
+        <w:tc>
+          <w:tcPr>
+            <w:cnfStyle w:val="001000000000"/>
+            <w:tcW w:w="2584" w:type="dxa"/>
+          </w:tcPr>
+          <w:p>
+            <w:pPr>
+              <w:pStyle w:val="Ttulo5"/>
+              <w:spacing w:before="80"/>
+              <w:jc w:val="center"/>
+              <w:outlineLvl w:val="4"/>
+              <w:rPr>
+                <w:b w:val="0"/>
+                <w:lang w:val="pt-BR"/>
+              </w:rPr>
+            </w:pPr>
+            <w:r>
+              <w:rPr>
+                <w:b w:val="0"/>
+                <w:lang w:val="pt-BR"/>
+              </w:rPr>
+              <w:t>Atributos</w:t>
+            </w:r>
+          </w:p>
+        </w:tc>
+        <w:tc>
+          <w:tcPr>
+            <w:tcW w:w="5495" w:type="dxa"/>
+          </w:tcPr>
+          <w:p>
+            <w:pPr>
+              <w:pStyle w:val="Ttulo5"/>
+              <w:spacing w:before="80"/>
+              <w:jc w:val="center"/>
+              <w:outlineLvl w:val="4"/>
+              <w:cnfStyle w:val="000000100000"/>
+            </w:pPr>
+            <w:r>
+              <w:rPr>
+                <w:lang w:val="pt-BR"/>
+              </w:rPr>
+              <w:t>Descrição</w:t>
+            </w:r>
+          </w:p>
+        </w:tc>
+      </w:tr>
+      <w:tr>
+        <w:trPr>
+          <w:cnfStyle w:val="000000010000"/>
+          <w:trHeight w:val="340"/>
+        </w:trPr>
+        <w:tc>
+          <w:tcPr>
+            <w:cnfStyle w:val="001000000000"/>
+            <w:tcW w:w="2584" w:type="dxa"/>
+          </w:tcPr>
+          <w:p>
+            <w:pPr>
+              <w:pStyle w:val="Ttulo5"/>
+              <w:spacing w:before="80"/>
+              <w:outlineLvl w:val="4"/>
+            </w:pPr>
+            <w:r>
+              <w:rPr>
+                <w:lang w:val="pt-BR"/>
+              </w:rPr>
+              <w:t>Flow</w:t>
+            </w:r>
+          </w:p>
+        </w:tc>
+        <w:tc>
+          <w:tcPr>
+            <w:tcW w:w="5495" w:type="dxa"/>
+          </w:tcPr>
+          <w:p>
+            <w:pPr>
+              <w:pStyle w:val="Ttulo5"/>
+              <w:spacing w:before="80"/>
+              <w:outlineLvl w:val="4"/>
+              <w:cnfStyle w:val="000000010000"/>
+              <w:rPr>
+                <w:lang w:val="pt-BR"/>
+              </w:rPr>
+            </w:pPr>
+            <w:r>
+              <w:rPr>
+                <w:lang w:val="pt-BR"/>
+              </w:rPr>
+              <w:t xml:space="preserve">Valor-base </w:t>
+            </w:r>
+            <w:r>
+              <w:rPr>
+                <w:lang w:val="pt-BR"/>
+              </w:rPr>
+              <w:t>de fluxo de entrada</w:t>
+            </w:r>
+            <w:r>
+              <w:rPr>
+                <w:lang w:val="pt-BR"/>
+              </w:rPr>
+              <w:t xml:space="preserve"> de ve</w:t>
+            </w:r>
+            <w:r>
+              <w:rPr>
+                <w:lang w:val="pt-BR"/>
+              </w:rPr>
+              <w:t>ículos durante a simulação.</w:t>
+            </w:r>
+          </w:p>
+        </w:tc>
+      </w:tr>
+    </w:tbl>
+    <w:p>
+      <w:pPr>
+        <w:pStyle w:val="Ttulo5"/>
+        <w:spacing w:before="80"/>
+        <w:rPr>
+          <w:lang w:val="pt-BR"/>
+        </w:rPr>
       </w:pPr>
     </w:p>
     <w:tbl>
@@ -8860,7 +9480,7 @@
               <w:rPr>
                 <w:lang w:val="pt-BR"/>
               </w:rPr>
-              <w:t>Refresher</w:t>
+              <w:t>Semaphore</w:t>
             </w:r>
           </w:p>
         </w:tc>
@@ -8884,6 +9504,7 @@
               <w:rPr>
                 <w:b w:val="0"/>
                 <w:i/>
+                <w:lang w:val="pt-BR"/>
               </w:rPr>
             </w:pPr>
             <w:r>
@@ -8892,7 +9513,39 @@
                 <w:i/>
                 <w:lang w:val="pt-BR"/>
               </w:rPr>
-              <w:t>Descrição aqui.</w:t>
+              <w:t>Classe responsável por representar</w:t>
+            </w:r>
+            <w:r>
+              <w:rPr>
+                <w:b w:val="0"/>
+                <w:i/>
+                <w:lang w:val="pt-BR"/>
+              </w:rPr>
+              <w:t xml:space="preserve"> </w:t>
+            </w:r>
+            <w:r>
+              <w:rPr>
+                <w:b w:val="0"/>
+                <w:i/>
+                <w:lang w:val="pt-BR"/>
+              </w:rPr>
+              <w:t>semáforo</w:t>
+            </w:r>
+            <w:r>
+              <w:rPr>
+                <w:b w:val="0"/>
+                <w:i/>
+                <w:lang w:val="pt-BR"/>
+              </w:rPr>
+              <w:t>s</w:t>
+            </w:r>
+            <w:r>
+              <w:rPr>
+                <w:b w:val="0"/>
+                <w:i/>
+                <w:lang w:val="pt-BR"/>
+              </w:rPr>
+              <w:t>.</w:t>
             </w:r>
           </w:p>
         </w:tc>
@@ -8967,7 +9620,8 @@
               <w:rPr>
                 <w:lang w:val="pt-BR"/>
               </w:rPr>
-              <w:t>delay</w:t>
+              <w:lastRenderedPageBreak/>
+              <w:t>Temporization</w:t>
             </w:r>
           </w:p>
         </w:tc>
@@ -8981,7 +9635,63 @@
               <w:spacing w:before="80"/>
               <w:outlineLvl w:val="4"/>
               <w:cnfStyle w:val="000000010000"/>
+              <w:rPr>
+                <w:lang w:val="pt-BR"/>
+              </w:rPr>
             </w:pPr>
+            <w:r>
+              <w:rPr>
+                <w:lang w:val="pt-BR"/>
+              </w:rPr>
+              <w:t>Tempos de transição entre os estados do sem</w:t>
+            </w:r>
+            <w:r>
+              <w:rPr>
+                <w:lang w:val="pt-BR"/>
+              </w:rPr>
+              <w:t>áforo.</w:t>
+            </w:r>
+          </w:p>
+        </w:tc>
+      </w:tr>
+      <w:tr>
+        <w:trPr>
+          <w:cnfStyle w:val="000000100000"/>
+          <w:trHeight w:val="340"/>
+        </w:trPr>
+        <w:tc>
+          <w:tcPr>
+            <w:cnfStyle w:val="001000000000"/>
+            <w:tcW w:w="2584" w:type="dxa"/>
+          </w:tcPr>
+          <w:p>
+            <w:pPr>
+              <w:pStyle w:val="Ttulo5"/>
+              <w:spacing w:before="80"/>
+              <w:outlineLvl w:val="4"/>
+            </w:pPr>
+            <w:r>
+              <w:rPr>
+                <w:lang w:val="pt-BR"/>
+              </w:rPr>
+              <w:t>State</w:t>
+            </w:r>
+          </w:p>
+        </w:tc>
+        <w:tc>
+          <w:tcPr>
+            <w:tcW w:w="5495" w:type="dxa"/>
+          </w:tcPr>
+          <w:p>
+            <w:pPr>
+              <w:pStyle w:val="Ttulo5"/>
+              <w:spacing w:before="80"/>
+              <w:outlineLvl w:val="4"/>
+              <w:cnfStyle w:val="000000100000"/>
+            </w:pPr>
+            <w:r>
+              <w:t>Estado atual do semáforo.</w:t>
+            </w:r>
           </w:p>
         </w:tc>
       </w:tr>
@@ -9025,7 +9735,7 @@
               <w:rPr>
                 <w:lang w:val="pt-BR"/>
               </w:rPr>
-              <w:t>FlowNode</w:t>
+              <w:t>MapEdge</w:t>
             </w:r>
           </w:p>
         </w:tc>
@@ -9049,6 +9759,7 @@
               <w:rPr>
                 <w:b w:val="0"/>
                 <w:i/>
+                <w:lang w:val="pt-BR"/>
               </w:rPr>
             </w:pPr>
             <w:r>
@@ -9057,7 +9768,7 @@
                 <w:i/>
                 <w:lang w:val="pt-BR"/>
               </w:rPr>
-              <w:t>Descrição aqui.</w:t>
+              <w:t>Classe que representa as arestas do mapa criado pelo usuário.</w:t>
             </w:r>
           </w:p>
         </w:tc>
@@ -9132,7 +9843,7 @@
               <w:rPr>
                 <w:lang w:val="pt-BR"/>
               </w:rPr>
-              <w:t>Flow</w:t>
+              <w:t>fromNode</w:t>
             </w:r>
           </w:p>
         </w:tc>
@@ -9146,7 +9857,199 @@
               <w:spacing w:before="80"/>
               <w:outlineLvl w:val="4"/>
               <w:cnfStyle w:val="000000010000"/>
+              <w:rPr>
+                <w:lang w:val="pt-BR"/>
+              </w:rPr>
             </w:pPr>
+            <w:r>
+              <w:rPr>
+                <w:lang w:val="pt-BR"/>
+              </w:rPr>
+              <w:t xml:space="preserve">Referência ao objeto MapNode </w:t>
+            </w:r>
+            <w:r>
+              <w:rPr>
+                <w:lang w:val="pt-BR"/>
+              </w:rPr>
+              <w:t>a partir do qual a aresta</w:t>
+            </w:r>
+            <w:r>
+              <w:rPr>
+                <w:lang w:val="pt-BR"/>
+              </w:rPr>
+              <w:t xml:space="preserve"> parte</w:t>
+            </w:r>
+            <w:r>
+              <w:rPr>
+                <w:lang w:val="pt-BR"/>
+              </w:rPr>
+              <w:t>.</w:t>
+            </w:r>
+          </w:p>
+        </w:tc>
+      </w:tr>
+      <w:tr>
+        <w:trPr>
+          <w:cnfStyle w:val="000000100000"/>
+          <w:trHeight w:val="340"/>
+        </w:trPr>
+        <w:tc>
+          <w:tcPr>
+            <w:cnfStyle w:val="001000000000"/>
+            <w:tcW w:w="2584" w:type="dxa"/>
+          </w:tcPr>
+          <w:p>
+            <w:pPr>
+              <w:pStyle w:val="Ttulo5"/>
+              <w:spacing w:before="80"/>
+              <w:outlineLvl w:val="4"/>
+            </w:pPr>
+            <w:r>
+              <w:rPr>
+                <w:lang w:val="pt-BR"/>
+              </w:rPr>
+              <w:t>toNode</w:t>
+            </w:r>
+          </w:p>
+        </w:tc>
+        <w:tc>
+          <w:tcPr>
+            <w:tcW w:w="5495" w:type="dxa"/>
+          </w:tcPr>
+          <w:p>
+            <w:pPr>
+              <w:pStyle w:val="Ttulo5"/>
+              <w:spacing w:before="80"/>
+              <w:outlineLvl w:val="4"/>
+              <w:cnfStyle w:val="000000100000"/>
+              <w:rPr>
+                <w:lang w:val="pt-BR"/>
+              </w:rPr>
+            </w:pPr>
+            <w:r>
+              <w:rPr>
+                <w:lang w:val="pt-BR"/>
+              </w:rPr>
+              <w:t>Referência ao objeto MapNode em que a aresta chega.</w:t>
+            </w:r>
+          </w:p>
+        </w:tc>
+      </w:tr>
+      <w:tr>
+        <w:trPr>
+          <w:cnfStyle w:val="000000010000"/>
+          <w:trHeight w:val="340"/>
+        </w:trPr>
+        <w:tc>
+          <w:tcPr>
+            <w:cnfStyle w:val="001000000000"/>
+            <w:tcW w:w="2584" w:type="dxa"/>
+          </w:tcPr>
+          <w:p>
+            <w:pPr>
+              <w:pStyle w:val="Ttulo5"/>
+              <w:spacing w:before="80"/>
+              <w:outlineLvl w:val="4"/>
+            </w:pPr>
+            <w:r>
+              <w:rPr>
+                <w:lang w:val="pt-BR"/>
+              </w:rPr>
+              <w:t>lanes</w:t>
+            </w:r>
+          </w:p>
+        </w:tc>
+        <w:tc>
+          <w:tcPr>
+            <w:tcW w:w="5495" w:type="dxa"/>
+          </w:tcPr>
+          <w:p>
+            <w:pPr>
+              <w:pStyle w:val="Ttulo5"/>
+              <w:spacing w:before="80"/>
+              <w:outlineLvl w:val="4"/>
+              <w:cnfStyle w:val="000000010000"/>
+              <w:rPr>
+                <w:lang w:val="pt-BR"/>
+              </w:rPr>
+            </w:pPr>
+            <w:r>
+              <w:rPr>
+                <w:lang w:val="pt-BR"/>
+              </w:rPr>
+              <w:t>Conjunto de objetos Lane que comp</w:t>
+            </w:r>
+            <w:r>
+              <w:rPr>
+                <w:lang w:val="pt-BR"/>
+              </w:rPr>
+              <w:t>õem a aresta representada por este objeto.</w:t>
+            </w:r>
+          </w:p>
+        </w:tc>
+      </w:tr>
+      <w:tr>
+        <w:trPr>
+          <w:cnfStyle w:val="000000100000"/>
+          <w:trHeight w:val="340"/>
+        </w:trPr>
+        <w:tc>
+          <w:tcPr>
+            <w:cnfStyle w:val="001000000000"/>
+            <w:tcW w:w="2584" w:type="dxa"/>
+          </w:tcPr>
+          <w:p>
+            <w:pPr>
+              <w:pStyle w:val="Ttulo5"/>
+              <w:spacing w:before="80"/>
+              <w:outlineLvl w:val="4"/>
+            </w:pPr>
+            <w:r>
+              <w:rPr>
+                <w:lang w:val="pt-BR"/>
+              </w:rPr>
+              <w:t>maximumSpeed</w:t>
+            </w:r>
+          </w:p>
+        </w:tc>
+        <w:tc>
+          <w:tcPr>
+            <w:tcW w:w="5495" w:type="dxa"/>
+          </w:tcPr>
+          <w:p>
+            <w:pPr>
+              <w:pStyle w:val="Ttulo5"/>
+              <w:spacing w:before="80"/>
+              <w:outlineLvl w:val="4"/>
+              <w:cnfStyle w:val="000000100000"/>
+              <w:rPr>
+                <w:lang w:val="pt-BR"/>
+              </w:rPr>
+            </w:pPr>
+            <w:r>
+              <w:rPr>
+                <w:lang w:val="pt-BR"/>
+              </w:rPr>
+              <w:t>Velocidade m</w:t>
+            </w:r>
+            <w:r>
+              <w:rPr>
+                <w:lang w:val="pt-BR"/>
+              </w:rPr>
+              <w:t>á</w:t>
+            </w:r>
+            <w:r>
+              <w:rPr>
+                <w:lang w:val="pt-BR"/>
+              </w:rPr>
+              <w:t>xima permitida nesta aresta durante a simulaç</w:t>
+            </w:r>
+            <w:r>
+              <w:rPr>
+                <w:lang w:val="pt-BR"/>
+              </w:rPr>
+              <w:t>ão.</w:t>
+            </w:r>
           </w:p>
         </w:tc>
       </w:tr>
@@ -9155,6 +10058,9 @@
       <w:pPr>
         <w:pStyle w:val="Ttulo5"/>
         <w:spacing w:before="80"/>
+        <w:rPr>
+          <w:lang w:val="pt-BR"/>
+        </w:rPr>
       </w:pPr>
     </w:p>
     <w:tbl>
@@ -9190,7 +10096,7 @@
               <w:rPr>
                 <w:lang w:val="pt-BR"/>
               </w:rPr>
-              <w:t>Semaphore</w:t>
+              <w:t>MapNode</w:t>
             </w:r>
           </w:p>
         </w:tc>
@@ -9214,6 +10120,7 @@
               <w:rPr>
                 <w:b w:val="0"/>
                 <w:i/>
+                <w:lang w:val="pt-BR"/>
               </w:rPr>
             </w:pPr>
             <w:r>
@@ -9222,7 +10129,7 @@
                 <w:i/>
                 <w:lang w:val="pt-BR"/>
               </w:rPr>
-              <w:t>Descrição aqui.</w:t>
+              <w:t>Classe que representa os nós do mapa criado pelo usuário.</w:t>
             </w:r>
           </w:p>
         </w:tc>
@@ -9297,7 +10204,7 @@
               <w:rPr>
                 <w:lang w:val="pt-BR"/>
               </w:rPr>
-              <w:t>Temporization</w:t>
+              <w:t>X</w:t>
             </w:r>
           </w:p>
         </w:tc>
@@ -9311,7 +10218,16 @@
               <w:spacing w:before="80"/>
               <w:outlineLvl w:val="4"/>
               <w:cnfStyle w:val="000000010000"/>
+              <w:rPr>
+                <w:lang w:val="pt-BR"/>
+              </w:rPr>
             </w:pPr>
+            <w:r>
+              <w:rPr>
+                <w:lang w:val="pt-BR"/>
+              </w:rPr>
+              <w:t>Coordenada X do mapa em que o objeto está localizado.</w:t>
+            </w:r>
           </w:p>
         </w:tc>
       </w:tr>
@@ -9335,7 +10251,7 @@
               <w:rPr>
                 <w:lang w:val="pt-BR"/>
               </w:rPr>
-              <w:t>State</w:t>
+              <w:t>Y</w:t>
             </w:r>
           </w:p>
         </w:tc>
@@ -9349,7 +10265,22 @@
               <w:spacing w:before="80"/>
               <w:outlineLvl w:val="4"/>
               <w:cnfStyle w:val="000000100000"/>
+              <w:rPr>
+                <w:lang w:val="pt-BR"/>
+              </w:rPr>
             </w:pPr>
+            <w:r>
+              <w:rPr>
+                <w:lang w:val="pt-BR"/>
+              </w:rPr>
+              <w:t>Coordenada Y do mapa em que o objeto est</w:t>
+            </w:r>
+            <w:r>
+              <w:rPr>
+                <w:lang w:val="pt-BR"/>
+              </w:rPr>
+              <w:t>á localizado.</w:t>
+            </w:r>
           </w:p>
         </w:tc>
       </w:tr>
@@ -9373,7 +10304,7 @@
               <w:rPr>
                 <w:lang w:val="pt-BR"/>
               </w:rPr>
-              <w:t>Edges</w:t>
+              <w:t>InEdges</w:t>
             </w:r>
           </w:p>
         </w:tc>
@@ -9387,7 +10318,16 @@
               <w:spacing w:before="80"/>
               <w:outlineLvl w:val="4"/>
               <w:cnfStyle w:val="000000010000"/>
+              <w:rPr>
+                <w:lang w:val="pt-BR"/>
+              </w:rPr>
             </w:pPr>
+            <w:r>
+              <w:rPr>
+                <w:lang w:val="pt-BR"/>
+              </w:rPr>
+              <w:t>Conjunto de objetos MapEdge que chegam a este objeto.</w:t>
+            </w:r>
           </w:p>
         </w:tc>
       </w:tr>
@@ -9411,8 +10351,7 @@
               <w:rPr>
                 <w:lang w:val="pt-BR"/>
               </w:rPr>
-              <w:lastRenderedPageBreak/>
-              <w:t>Nodes</w:t>
+              <w:t>OutEdges</w:t>
             </w:r>
           </w:p>
         </w:tc>
@@ -9426,7 +10365,16 @@
               <w:spacing w:before="80"/>
               <w:outlineLvl w:val="4"/>
               <w:cnfStyle w:val="000000100000"/>
+              <w:rPr>
+                <w:lang w:val="pt-BR"/>
+              </w:rPr>
             </w:pPr>
+            <w:r>
+              <w:rPr>
+                <w:lang w:val="pt-BR"/>
+              </w:rPr>
+              <w:t>Conjunto de objetos MapEdge que partem deste objeto.</w:t>
+            </w:r>
           </w:p>
         </w:tc>
       </w:tr>
@@ -9435,6 +10383,9 @@
       <w:pPr>
         <w:pStyle w:val="Ttulo5"/>
         <w:spacing w:before="80"/>
+        <w:rPr>
+          <w:lang w:val="pt-BR"/>
+        </w:rPr>
       </w:pPr>
     </w:p>
     <w:tbl>
@@ -9470,7 +10421,7 @@
               <w:rPr>
                 <w:lang w:val="pt-BR"/>
               </w:rPr>
-              <w:t>MapEdge</w:t>
+              <w:t>Lane</w:t>
             </w:r>
           </w:p>
         </w:tc>
@@ -9494,6 +10445,7 @@
               <w:rPr>
                 <w:b w:val="0"/>
                 <w:i/>
+                <w:lang w:val="pt-BR"/>
               </w:rPr>
             </w:pPr>
             <w:r>
@@ -9502,7 +10454,7 @@
                 <w:i/>
                 <w:lang w:val="pt-BR"/>
               </w:rPr>
-              <w:t>Descrição aqui.</w:t>
+              <w:t>Classe que representa as pistas de uma aresta.</w:t>
             </w:r>
           </w:p>
         </w:tc>
@@ -9577,7 +10529,7 @@
               <w:rPr>
                 <w:lang w:val="pt-BR"/>
               </w:rPr>
-              <w:t>fromNode</w:t>
+              <w:t>Vehicles</w:t>
             </w:r>
           </w:p>
         </w:tc>
@@ -9591,121 +10543,28 @@
               <w:spacing w:before="80"/>
               <w:outlineLvl w:val="4"/>
               <w:cnfStyle w:val="000000010000"/>
+              <w:rPr>
+                <w:lang w:val="pt-BR"/>
+              </w:rPr>
             </w:pPr>
-          </w:p>
-        </w:tc>
-      </w:tr>
-      <w:tr>
-        <w:trPr>
-          <w:cnfStyle w:val="000000100000"/>
-          <w:trHeight w:val="340"/>
-        </w:trPr>
-        <w:tc>
-          <w:tcPr>
-            <w:cnfStyle w:val="001000000000"/>
-            <w:tcW w:w="2584" w:type="dxa"/>
-          </w:tcPr>
-          <w:p>
-            <w:pPr>
-              <w:pStyle w:val="Ttulo5"/>
-              <w:spacing w:before="80"/>
-              <w:outlineLvl w:val="4"/>
-            </w:pPr>
-            <w:r>
-              <w:rPr>
-                <w:lang w:val="pt-BR"/>
-              </w:rPr>
-              <w:t>toNode</w:t>
-            </w:r>
-          </w:p>
-        </w:tc>
-        <w:tc>
-          <w:tcPr>
-            <w:tcW w:w="5495" w:type="dxa"/>
-          </w:tcPr>
-          <w:p>
-            <w:pPr>
-              <w:pStyle w:val="Ttulo5"/>
-              <w:spacing w:before="80"/>
-              <w:outlineLvl w:val="4"/>
-              <w:cnfStyle w:val="000000100000"/>
-            </w:pPr>
-          </w:p>
-        </w:tc>
-      </w:tr>
-      <w:tr>
-        <w:trPr>
-          <w:cnfStyle w:val="000000010000"/>
-          <w:trHeight w:val="340"/>
-        </w:trPr>
-        <w:tc>
-          <w:tcPr>
-            <w:cnfStyle w:val="001000000000"/>
-            <w:tcW w:w="2584" w:type="dxa"/>
-          </w:tcPr>
-          <w:p>
-            <w:pPr>
-              <w:pStyle w:val="Ttulo5"/>
-              <w:spacing w:before="80"/>
-              <w:outlineLvl w:val="4"/>
-            </w:pPr>
-            <w:r>
-              <w:rPr>
-                <w:lang w:val="pt-BR"/>
-              </w:rPr>
-              <w:t>lanes</w:t>
-            </w:r>
-          </w:p>
-        </w:tc>
-        <w:tc>
-          <w:tcPr>
-            <w:tcW w:w="5495" w:type="dxa"/>
-          </w:tcPr>
-          <w:p>
-            <w:pPr>
-              <w:pStyle w:val="Ttulo5"/>
-              <w:spacing w:before="80"/>
-              <w:outlineLvl w:val="4"/>
-              <w:cnfStyle w:val="000000010000"/>
-            </w:pPr>
-          </w:p>
-        </w:tc>
-      </w:tr>
-      <w:tr>
-        <w:trPr>
-          <w:cnfStyle w:val="000000100000"/>
-          <w:trHeight w:val="340"/>
-        </w:trPr>
-        <w:tc>
-          <w:tcPr>
-            <w:cnfStyle w:val="001000000000"/>
-            <w:tcW w:w="2584" w:type="dxa"/>
-          </w:tcPr>
-          <w:p>
-            <w:pPr>
-              <w:pStyle w:val="Ttulo5"/>
-              <w:spacing w:before="80"/>
-              <w:outlineLvl w:val="4"/>
-            </w:pPr>
-            <w:r>
-              <w:rPr>
-                <w:lang w:val="pt-BR"/>
-              </w:rPr>
-              <w:t>maximumSpeed</w:t>
-            </w:r>
-          </w:p>
-        </w:tc>
-        <w:tc>
-          <w:tcPr>
-            <w:tcW w:w="5495" w:type="dxa"/>
-          </w:tcPr>
-          <w:p>
-            <w:pPr>
-              <w:pStyle w:val="Ttulo5"/>
-              <w:spacing w:before="80"/>
-              <w:outlineLvl w:val="4"/>
-              <w:cnfStyle w:val="000000100000"/>
-            </w:pPr>
+            <w:r>
+              <w:rPr>
+                <w:lang w:val="pt-BR"/>
+              </w:rPr>
+              <w:t xml:space="preserve">Conjunto de </w:t>
+            </w:r>
+            <w:r>
+              <w:rPr>
+                <w:lang w:val="pt-BR"/>
+              </w:rPr>
+              <w:t xml:space="preserve">objetos Vehicle </w:t>
+            </w:r>
+            <w:r>
+              <w:rPr>
+                <w:lang w:val="pt-BR"/>
+              </w:rPr>
+              <w:t>contidos neste objeto.</w:t>
+            </w:r>
           </w:p>
         </w:tc>
       </w:tr>
@@ -9714,6 +10573,9 @@
       <w:pPr>
         <w:pStyle w:val="Ttulo5"/>
         <w:spacing w:before="80"/>
+        <w:rPr>
+          <w:lang w:val="pt-BR"/>
+        </w:rPr>
       </w:pPr>
     </w:p>
     <w:tbl>
@@ -9749,7 +10611,7 @@
               <w:rPr>
                 <w:lang w:val="pt-BR"/>
               </w:rPr>
-              <w:t>MapNode</w:t>
+              <w:t>Vehicle</w:t>
             </w:r>
           </w:p>
         </w:tc>
@@ -9773,6 +10635,7 @@
               <w:rPr>
                 <w:b w:val="0"/>
                 <w:i/>
+                <w:lang w:val="pt-BR"/>
               </w:rPr>
             </w:pPr>
             <w:r>
@@ -9781,7 +10644,7 @@
                 <w:i/>
                 <w:lang w:val="pt-BR"/>
               </w:rPr>
-              <w:t>Descrição aqui.</w:t>
+              <w:t>Classe que representa um veículo da simulação</w:t>
             </w:r>
           </w:p>
         </w:tc>
@@ -9856,7 +10719,7 @@
               <w:rPr>
                 <w:lang w:val="pt-BR"/>
               </w:rPr>
-              <w:t>X</w:t>
+              <w:t>Length</w:t>
             </w:r>
           </w:p>
         </w:tc>
@@ -9870,7 +10733,22 @@
               <w:spacing w:before="80"/>
               <w:outlineLvl w:val="4"/>
               <w:cnfStyle w:val="000000010000"/>
+              <w:rPr>
+                <w:lang w:val="pt-BR"/>
+              </w:rPr>
             </w:pPr>
+            <w:r>
+              <w:rPr>
+                <w:lang w:val="pt-BR"/>
+              </w:rPr>
+              <w:t>Comprimento do veículo</w:t>
+            </w:r>
+            <w:r>
+              <w:rPr>
+                <w:lang w:val="pt-BR"/>
+              </w:rPr>
+              <w:t>.</w:t>
+            </w:r>
           </w:p>
         </w:tc>
       </w:tr>
@@ -9894,7 +10772,7 @@
               <w:rPr>
                 <w:lang w:val="pt-BR"/>
               </w:rPr>
-              <w:t>Y</w:t>
+              <w:t>Speed</w:t>
             </w:r>
           </w:p>
         </w:tc>
@@ -9908,7 +10786,22 @@
               <w:spacing w:before="80"/>
               <w:outlineLvl w:val="4"/>
               <w:cnfStyle w:val="000000100000"/>
+              <w:rPr>
+                <w:lang w:val="pt-BR"/>
+              </w:rPr>
             </w:pPr>
+            <w:r>
+              <w:rPr>
+                <w:lang w:val="pt-BR"/>
+              </w:rPr>
+              <w:t>Velocidade atual do veículo</w:t>
+            </w:r>
+            <w:r>
+              <w:rPr>
+                <w:lang w:val="pt-BR"/>
+              </w:rPr>
+              <w:t>.</w:t>
+            </w:r>
           </w:p>
         </w:tc>
       </w:tr>
@@ -9932,7 +10825,7 @@
               <w:rPr>
                 <w:lang w:val="pt-BR"/>
               </w:rPr>
-              <w:t>InEdges</w:t>
+              <w:t>Acceleration</w:t>
             </w:r>
           </w:p>
         </w:tc>
@@ -9946,7 +10839,22 @@
               <w:spacing w:before="80"/>
               <w:outlineLvl w:val="4"/>
               <w:cnfStyle w:val="000000010000"/>
+              <w:rPr>
+                <w:lang w:val="pt-BR"/>
+              </w:rPr>
             </w:pPr>
+            <w:r>
+              <w:rPr>
+                <w:lang w:val="pt-BR"/>
+              </w:rPr>
+              <w:t>Aceleração do veículo</w:t>
+            </w:r>
+            <w:r>
+              <w:rPr>
+                <w:lang w:val="pt-BR"/>
+              </w:rPr>
+              <w:t>.</w:t>
+            </w:r>
           </w:p>
         </w:tc>
       </w:tr>
@@ -9965,12 +10873,16 @@
               <w:pStyle w:val="Ttulo5"/>
               <w:spacing w:before="80"/>
               <w:outlineLvl w:val="4"/>
+              <w:rPr>
+                <w:lang w:val="pt-BR"/>
+              </w:rPr>
             </w:pPr>
             <w:r>
               <w:rPr>
                 <w:lang w:val="pt-BR"/>
               </w:rPr>
-              <w:t>OutEdges</w:t>
+              <w:lastRenderedPageBreak/>
+              <w:t>Deceleration</w:t>
             </w:r>
           </w:p>
         </w:tc>
@@ -9984,133 +10896,39 @@
               <w:spacing w:before="80"/>
               <w:outlineLvl w:val="4"/>
               <w:cnfStyle w:val="000000100000"/>
+              <w:rPr>
+                <w:lang w:val="pt-BR"/>
+              </w:rPr>
             </w:pPr>
-          </w:p>
-        </w:tc>
-      </w:tr>
-    </w:tbl>
-    <w:p>
-      <w:pPr>
-        <w:pStyle w:val="Ttulo5"/>
-        <w:spacing w:before="80"/>
-      </w:pPr>
-    </w:p>
-    <w:tbl>
-      <w:tblPr>
-        <w:tblStyle w:val="GradeClara-nfase1"/>
-        <w:tblW w:w="0" w:type="auto"/>
-        <w:tblInd w:w="534" w:type="dxa"/>
-        <w:tblLook w:val="0480"/>
-      </w:tblPr>
-      <w:tblGrid>
-        <w:gridCol w:w="2584"/>
-        <w:gridCol w:w="5495"/>
-      </w:tblGrid>
-      <w:tr>
-        <w:trPr>
-          <w:cnfStyle w:val="000000100000"/>
-          <w:trHeight w:val="340"/>
-        </w:trPr>
-        <w:tc>
-          <w:tcPr>
-            <w:cnfStyle w:val="001000000000"/>
-            <w:tcW w:w="8079" w:type="dxa"/>
-            <w:gridSpan w:val="2"/>
-          </w:tcPr>
-          <w:p>
-            <w:pPr>
-              <w:pStyle w:val="Ttulo5"/>
-              <w:spacing w:before="80"/>
-              <w:jc w:val="center"/>
-              <w:outlineLvl w:val="4"/>
-            </w:pPr>
-            <w:r>
-              <w:rPr>
-                <w:lang w:val="pt-BR"/>
-              </w:rPr>
-              <w:t>Lane</w:t>
-            </w:r>
-          </w:p>
-        </w:tc>
-      </w:tr>
-      <w:tr>
-        <w:trPr>
-          <w:cnfStyle w:val="000000010000"/>
-          <w:trHeight w:val="340"/>
-        </w:trPr>
-        <w:tc>
-          <w:tcPr>
-            <w:cnfStyle w:val="001000000000"/>
-            <w:tcW w:w="8079" w:type="dxa"/>
-            <w:gridSpan w:val="2"/>
-          </w:tcPr>
-          <w:p>
-            <w:pPr>
-              <w:pStyle w:val="Ttulo5"/>
-              <w:spacing w:before="80"/>
-              <w:outlineLvl w:val="4"/>
-              <w:rPr>
-                <w:b w:val="0"/>
-                <w:i/>
-              </w:rPr>
-            </w:pPr>
-            <w:r>
-              <w:rPr>
-                <w:b w:val="0"/>
-                <w:i/>
-                <w:lang w:val="pt-BR"/>
-              </w:rPr>
-              <w:t>Descrição aqui.</w:t>
-            </w:r>
-          </w:p>
-        </w:tc>
-      </w:tr>
-      <w:tr>
-        <w:trPr>
-          <w:cnfStyle w:val="000000100000"/>
-          <w:trHeight w:val="340"/>
-        </w:trPr>
-        <w:tc>
-          <w:tcPr>
-            <w:cnfStyle w:val="001000000000"/>
-            <w:tcW w:w="2584" w:type="dxa"/>
-          </w:tcPr>
-          <w:p>
-            <w:pPr>
-              <w:pStyle w:val="Ttulo5"/>
-              <w:spacing w:before="80"/>
-              <w:jc w:val="center"/>
-              <w:outlineLvl w:val="4"/>
-              <w:rPr>
-                <w:b w:val="0"/>
-              </w:rPr>
-            </w:pPr>
-            <w:r>
-              <w:rPr>
-                <w:b w:val="0"/>
-                <w:lang w:val="pt-BR"/>
-              </w:rPr>
-              <w:t>Atributos</w:t>
-            </w:r>
-          </w:p>
-        </w:tc>
-        <w:tc>
-          <w:tcPr>
-            <w:tcW w:w="5495" w:type="dxa"/>
-          </w:tcPr>
-          <w:p>
-            <w:pPr>
-              <w:pStyle w:val="Ttulo5"/>
-              <w:spacing w:before="80"/>
-              <w:jc w:val="center"/>
-              <w:outlineLvl w:val="4"/>
-              <w:cnfStyle w:val="000000100000"/>
-            </w:pPr>
-            <w:r>
-              <w:rPr>
-                <w:lang w:val="pt-BR"/>
-              </w:rPr>
-              <w:t>Descrição</w:t>
+            <w:r>
+              <w:rPr>
+                <w:lang w:val="pt-BR"/>
+              </w:rPr>
+              <w:t>Frena</w:t>
+            </w:r>
+            <w:r>
+              <w:rPr>
+                <w:lang w:val="pt-BR"/>
+              </w:rPr>
+              <w:t xml:space="preserve">gem </w:t>
+            </w:r>
+            <w:r>
+              <w:rPr>
+                <w:lang w:val="pt-BR"/>
+              </w:rPr>
+              <w:t>d</w:t>
+            </w:r>
+            <w:r>
+              <w:rPr>
+                <w:lang w:val="pt-BR"/>
+              </w:rPr>
+              <w:t>o</w:t>
+            </w:r>
+            <w:r>
+              <w:rPr>
+                <w:lang w:val="pt-BR"/>
+              </w:rPr>
+              <w:t xml:space="preserve"> veículo.</w:t>
             </w:r>
           </w:p>
         </w:tc>
@@ -10130,12 +10948,15 @@
               <w:pStyle w:val="Ttulo5"/>
               <w:spacing w:before="80"/>
               <w:outlineLvl w:val="4"/>
+              <w:rPr>
+                <w:lang w:val="pt-BR"/>
+              </w:rPr>
             </w:pPr>
             <w:r>
               <w:rPr>
                 <w:lang w:val="pt-BR"/>
               </w:rPr>
-              <w:t>Vehicles</w:t>
+              <w:t>Color</w:t>
             </w:r>
           </w:p>
         </w:tc>
@@ -10149,83 +10970,15 @@
               <w:spacing w:before="80"/>
               <w:outlineLvl w:val="4"/>
               <w:cnfStyle w:val="000000010000"/>
+              <w:rPr>
+                <w:lang w:val="pt-BR"/>
+              </w:rPr>
             </w:pPr>
-          </w:p>
-        </w:tc>
-      </w:tr>
-    </w:tbl>
-    <w:p>
-      <w:pPr>
-        <w:pStyle w:val="Ttulo5"/>
-        <w:spacing w:before="80"/>
-      </w:pPr>
-    </w:p>
-    <w:tbl>
-      <w:tblPr>
-        <w:tblStyle w:val="GradeClara-nfase1"/>
-        <w:tblW w:w="0" w:type="auto"/>
-        <w:tblInd w:w="534" w:type="dxa"/>
-        <w:tblLook w:val="0480"/>
-      </w:tblPr>
-      <w:tblGrid>
-        <w:gridCol w:w="2584"/>
-        <w:gridCol w:w="5495"/>
-      </w:tblGrid>
-      <w:tr>
-        <w:trPr>
-          <w:cnfStyle w:val="000000100000"/>
-          <w:trHeight w:val="340"/>
-        </w:trPr>
-        <w:tc>
-          <w:tcPr>
-            <w:cnfStyle w:val="001000000000"/>
-            <w:tcW w:w="8079" w:type="dxa"/>
-            <w:gridSpan w:val="2"/>
-          </w:tcPr>
-          <w:p>
-            <w:pPr>
-              <w:pStyle w:val="Ttulo5"/>
-              <w:spacing w:before="80"/>
-              <w:jc w:val="center"/>
-              <w:outlineLvl w:val="4"/>
-            </w:pPr>
-            <w:r>
-              <w:rPr>
-                <w:lang w:val="pt-BR"/>
-              </w:rPr>
-              <w:t>Vehicle</w:t>
-            </w:r>
-          </w:p>
-        </w:tc>
-      </w:tr>
-      <w:tr>
-        <w:trPr>
-          <w:cnfStyle w:val="000000010000"/>
-          <w:trHeight w:val="340"/>
-        </w:trPr>
-        <w:tc>
-          <w:tcPr>
-            <w:cnfStyle w:val="001000000000"/>
-            <w:tcW w:w="8079" w:type="dxa"/>
-            <w:gridSpan w:val="2"/>
-          </w:tcPr>
-          <w:p>
-            <w:pPr>
-              <w:pStyle w:val="Ttulo5"/>
-              <w:spacing w:before="80"/>
-              <w:outlineLvl w:val="4"/>
-              <w:rPr>
-                <w:b w:val="0"/>
-                <w:i/>
-              </w:rPr>
-            </w:pPr>
-            <w:r>
-              <w:rPr>
-                <w:b w:val="0"/>
-                <w:i/>
-                <w:lang w:val="pt-BR"/>
-              </w:rPr>
-              <w:t>Descrição aqui.</w:t>
+            <w:r>
+              <w:rPr>
+                <w:lang w:val="pt-BR"/>
+              </w:rPr>
+              <w:t>Cor do veículo exibida durante a simulação.</w:t>
             </w:r>
           </w:p>
         </w:tc>
@@ -10244,18 +10997,16 @@
             <w:pPr>
               <w:pStyle w:val="Ttulo5"/>
               <w:spacing w:before="80"/>
-              <w:jc w:val="center"/>
               <w:outlineLvl w:val="4"/>
               <w:rPr>
-                <w:b w:val="0"/>
+                <w:lang w:val="pt-BR"/>
               </w:rPr>
             </w:pPr>
             <w:r>
               <w:rPr>
-                <w:b w:val="0"/>
-                <w:lang w:val="pt-BR"/>
-              </w:rPr>
-              <w:t>Atributos</w:t>
+                <w:lang w:val="pt-BR"/>
+              </w:rPr>
+              <w:t>lane</w:t>
             </w:r>
           </w:p>
         </w:tc>
@@ -10267,15 +11018,17 @@
             <w:pPr>
               <w:pStyle w:val="Ttulo5"/>
               <w:spacing w:before="80"/>
-              <w:jc w:val="center"/>
               <w:outlineLvl w:val="4"/>
               <w:cnfStyle w:val="000000100000"/>
+              <w:rPr>
+                <w:lang w:val="pt-BR"/>
+              </w:rPr>
             </w:pPr>
             <w:r>
               <w:rPr>
                 <w:lang w:val="pt-BR"/>
               </w:rPr>
-              <w:t>Descrição</w:t>
+              <w:t>Referência ao objeto Lane que possui este objeto.</w:t>
             </w:r>
           </w:p>
         </w:tc>
@@ -10295,12 +11048,15 @@
               <w:pStyle w:val="Ttulo5"/>
               <w:spacing w:before="80"/>
               <w:outlineLvl w:val="4"/>
+              <w:rPr>
+                <w:lang w:val="pt-BR"/>
+              </w:rPr>
             </w:pPr>
             <w:r>
               <w:rPr>
                 <w:lang w:val="pt-BR"/>
               </w:rPr>
-              <w:t>Length</w:t>
+              <w:t>Position</w:t>
             </w:r>
           </w:p>
         </w:tc>
@@ -10314,236 +11070,16 @@
               <w:spacing w:before="80"/>
               <w:outlineLvl w:val="4"/>
               <w:cnfStyle w:val="000000010000"/>
+              <w:rPr>
+                <w:lang w:val="pt-BR"/>
+              </w:rPr>
             </w:pPr>
-          </w:p>
-        </w:tc>
-      </w:tr>
-      <w:tr>
-        <w:trPr>
-          <w:cnfStyle w:val="000000100000"/>
-          <w:trHeight w:val="340"/>
-        </w:trPr>
-        <w:tc>
-          <w:tcPr>
-            <w:cnfStyle w:val="001000000000"/>
-            <w:tcW w:w="2584" w:type="dxa"/>
-          </w:tcPr>
-          <w:p>
-            <w:pPr>
-              <w:pStyle w:val="Ttulo5"/>
-              <w:spacing w:before="80"/>
-              <w:outlineLvl w:val="4"/>
-            </w:pPr>
-            <w:r>
-              <w:rPr>
-                <w:lang w:val="pt-BR"/>
-              </w:rPr>
-              <w:t>Speed</w:t>
-            </w:r>
-          </w:p>
-        </w:tc>
-        <w:tc>
-          <w:tcPr>
-            <w:tcW w:w="5495" w:type="dxa"/>
-          </w:tcPr>
-          <w:p>
-            <w:pPr>
-              <w:pStyle w:val="Ttulo5"/>
-              <w:spacing w:before="80"/>
-              <w:outlineLvl w:val="4"/>
-              <w:cnfStyle w:val="000000100000"/>
-            </w:pPr>
-          </w:p>
-        </w:tc>
-      </w:tr>
-      <w:tr>
-        <w:trPr>
-          <w:cnfStyle w:val="000000010000"/>
-          <w:trHeight w:val="340"/>
-        </w:trPr>
-        <w:tc>
-          <w:tcPr>
-            <w:cnfStyle w:val="001000000000"/>
-            <w:tcW w:w="2584" w:type="dxa"/>
-          </w:tcPr>
-          <w:p>
-            <w:pPr>
-              <w:pStyle w:val="Ttulo5"/>
-              <w:spacing w:before="80"/>
-              <w:outlineLvl w:val="4"/>
-            </w:pPr>
-            <w:r>
-              <w:rPr>
-                <w:lang w:val="pt-BR"/>
-              </w:rPr>
-              <w:t>Acceleration</w:t>
-            </w:r>
-          </w:p>
-        </w:tc>
-        <w:tc>
-          <w:tcPr>
-            <w:tcW w:w="5495" w:type="dxa"/>
-          </w:tcPr>
-          <w:p>
-            <w:pPr>
-              <w:pStyle w:val="Ttulo5"/>
-              <w:spacing w:before="80"/>
-              <w:outlineLvl w:val="4"/>
-              <w:cnfStyle w:val="000000010000"/>
-            </w:pPr>
-          </w:p>
-        </w:tc>
-      </w:tr>
-      <w:tr>
-        <w:trPr>
-          <w:cnfStyle w:val="000000100000"/>
-          <w:trHeight w:val="340"/>
-        </w:trPr>
-        <w:tc>
-          <w:tcPr>
-            <w:cnfStyle w:val="001000000000"/>
-            <w:tcW w:w="2584" w:type="dxa"/>
-          </w:tcPr>
-          <w:p>
-            <w:pPr>
-              <w:pStyle w:val="Ttulo5"/>
-              <w:spacing w:before="80"/>
-              <w:outlineLvl w:val="4"/>
-            </w:pPr>
-            <w:r>
-              <w:rPr>
-                <w:lang w:val="pt-BR"/>
-              </w:rPr>
-              <w:t>Deceleration</w:t>
-            </w:r>
-          </w:p>
-        </w:tc>
-        <w:tc>
-          <w:tcPr>
-            <w:tcW w:w="5495" w:type="dxa"/>
-          </w:tcPr>
-          <w:p>
-            <w:pPr>
-              <w:pStyle w:val="Ttulo5"/>
-              <w:spacing w:before="80"/>
-              <w:outlineLvl w:val="4"/>
-              <w:cnfStyle w:val="000000100000"/>
-            </w:pPr>
-          </w:p>
-        </w:tc>
-      </w:tr>
-      <w:tr>
-        <w:trPr>
-          <w:cnfStyle w:val="000000010000"/>
-          <w:trHeight w:val="340"/>
-        </w:trPr>
-        <w:tc>
-          <w:tcPr>
-            <w:cnfStyle w:val="001000000000"/>
-            <w:tcW w:w="2584" w:type="dxa"/>
-          </w:tcPr>
-          <w:p>
-            <w:pPr>
-              <w:pStyle w:val="Ttulo5"/>
-              <w:spacing w:before="80"/>
-              <w:outlineLvl w:val="4"/>
-            </w:pPr>
-            <w:r>
-              <w:rPr>
-                <w:lang w:val="pt-BR"/>
-              </w:rPr>
-              <w:t>Color</w:t>
-            </w:r>
-          </w:p>
-        </w:tc>
-        <w:tc>
-          <w:tcPr>
-            <w:tcW w:w="5495" w:type="dxa"/>
-          </w:tcPr>
-          <w:p>
-            <w:pPr>
-              <w:pStyle w:val="Ttulo5"/>
-              <w:spacing w:before="80"/>
-              <w:outlineLvl w:val="4"/>
-              <w:cnfStyle w:val="000000010000"/>
-            </w:pPr>
-          </w:p>
-        </w:tc>
-      </w:tr>
-      <w:tr>
-        <w:trPr>
-          <w:cnfStyle w:val="000000100000"/>
-          <w:trHeight w:val="340"/>
-        </w:trPr>
-        <w:tc>
-          <w:tcPr>
-            <w:cnfStyle w:val="001000000000"/>
-            <w:tcW w:w="2584" w:type="dxa"/>
-          </w:tcPr>
-          <w:p>
-            <w:pPr>
-              <w:pStyle w:val="Ttulo5"/>
-              <w:spacing w:before="80"/>
-              <w:outlineLvl w:val="4"/>
-            </w:pPr>
-            <w:r>
-              <w:rPr>
-                <w:lang w:val="pt-BR"/>
-              </w:rPr>
-              <w:lastRenderedPageBreak/>
-              <w:t>lane</w:t>
-            </w:r>
-          </w:p>
-        </w:tc>
-        <w:tc>
-          <w:tcPr>
-            <w:tcW w:w="5495" w:type="dxa"/>
-          </w:tcPr>
-          <w:p>
-            <w:pPr>
-              <w:pStyle w:val="Ttulo5"/>
-              <w:spacing w:before="80"/>
-              <w:outlineLvl w:val="4"/>
-              <w:cnfStyle w:val="000000100000"/>
-            </w:pPr>
-          </w:p>
-        </w:tc>
-      </w:tr>
-      <w:tr>
-        <w:trPr>
-          <w:cnfStyle w:val="000000010000"/>
-          <w:trHeight w:val="340"/>
-        </w:trPr>
-        <w:tc>
-          <w:tcPr>
-            <w:cnfStyle w:val="001000000000"/>
-            <w:tcW w:w="2584" w:type="dxa"/>
-          </w:tcPr>
-          <w:p>
-            <w:pPr>
-              <w:pStyle w:val="Ttulo5"/>
-              <w:spacing w:before="80"/>
-              <w:outlineLvl w:val="4"/>
-            </w:pPr>
-            <w:r>
-              <w:rPr>
-                <w:lang w:val="pt-BR"/>
-              </w:rPr>
-              <w:t>Position</w:t>
-            </w:r>
-          </w:p>
-        </w:tc>
-        <w:tc>
-          <w:tcPr>
-            <w:tcW w:w="5495" w:type="dxa"/>
-          </w:tcPr>
-          <w:p>
-            <w:pPr>
-              <w:pStyle w:val="Ttulo5"/>
-              <w:spacing w:before="80"/>
-              <w:outlineLvl w:val="4"/>
-              <w:cnfStyle w:val="000000010000"/>
-            </w:pPr>
+            <w:r>
+              <w:rPr>
+                <w:lang w:val="pt-BR"/>
+              </w:rPr>
+              <w:t>Posição relativa na Lane em que este objeto se encontra.</w:t>
+            </w:r>
           </w:p>
         </w:tc>
       </w:tr>
@@ -10984,7 +11520,7 @@
                           <w:noProof/>
                           <w:color w:val="8C8C8C" w:themeColor="background1" w:themeShade="8C"/>
                         </w:rPr>
-                        <w:t>i</w:t>
+                        <w:t>9</w:t>
                       </w:r>
                       <w:r>
                         <w:rPr>
@@ -11080,7 +11616,7 @@
                           <w:noProof/>
                           <w:color w:val="8C8C8C" w:themeColor="background1" w:themeShade="8C"/>
                         </w:rPr>
-                        <w:t>1</w:t>
+                        <w:t>10</w:t>
                       </w:r>
                       <w:r>
                         <w:rPr>
@@ -17443,7 +17979,7 @@
 </file>
 
 <file path=customXml/itemProps1.xml><?xml version="1.0" encoding="utf-8"?>
-<ds:datastoreItem xmlns:ds="http://schemas.openxmlformats.org/officeDocument/2006/customXml" ds:itemID="{5FF7866C-7F31-40EC-88FC-E3A89DC8DA08}">
+<ds:datastoreItem xmlns:ds="http://schemas.openxmlformats.org/officeDocument/2006/customXml" ds:itemID="{2A4A8741-B167-49E8-A709-8BA711DA3256}">
   <ds:schemaRefs>
     <ds:schemaRef ds:uri="http://schemas.openxmlformats.org/officeDocument/2006/bibliography"/>
   </ds:schemaRefs>

</xml_diff>